<commit_message>
Intro with Citation and references.
</commit_message>
<xml_diff>
--- a/article/maindoc/Lit. Rev and summary.docx
+++ b/article/maindoc/Lit. Rev and summary.docx
@@ -48,6 +48,16 @@
           <w:bCs/>
           <w:u w:val="single"/>
         </w:rPr>
+        <w:t xml:space="preserve"> </w:t>
+      </w:r>
+      <w:bookmarkStart w:id="0" w:name="_GoBack"/>
+      <w:bookmarkEnd w:id="0"/>
+      <w:r>
+        <w:rPr>
+          <w:b/>
+          <w:bCs/>
+          <w:u w:val="single"/>
+        </w:rPr>
         <w:t>:</w:t>
       </w:r>
     </w:p>
@@ -171,8 +181,6 @@
       <w:r>
         <w:t xml:space="preserve"> </w:t>
       </w:r>
-      <w:bookmarkStart w:id="0" w:name="_GoBack"/>
-      <w:bookmarkEnd w:id="0"/>
       <w:r>
         <w:t>measures. Specifically, human resources staff tend to conduct exit interviews after an employee provides a resignation notice in order to ascertain the motivations behind the de</w:t>
       </w:r>
@@ -332,10 +340,18 @@
         <w:t xml:space="preserve">[1] M. Smart and A. Chamberlain, </w:t>
       </w:r>
       <w:r>
-        <w:t>(2016),</w:t>
-      </w:r>
-      <w:r>
-        <w:t>“Why do workers quit? the factors that predict employee turnover.,” Glassdoor Research R</w:t>
+        <w:t>(2016</w:t>
+      </w:r>
+      <w:proofErr w:type="gramStart"/>
+      <w:r>
+        <w:t>),</w:t>
+      </w:r>
+      <w:r>
+        <w:t>“</w:t>
+      </w:r>
+      <w:proofErr w:type="gramEnd"/>
+      <w:r>
+        <w:t>Why do workers quit? the factors that predict employee turnover.,” Glassdoor Research R</w:t>
       </w:r>
       <w:r>
         <w:t>eport Whitepaper, pp. 1–19</w:t>
@@ -349,10 +365,18 @@
         <w:t xml:space="preserve">[2] J. Shlens, </w:t>
       </w:r>
       <w:r>
-        <w:t>(2005),</w:t>
-      </w:r>
-      <w:r>
-        <w:t>“A tutorial on principal component analysis,” Systems Neurobiology Laboratory, Salk Instit</w:t>
+        <w:t>(2005</w:t>
+      </w:r>
+      <w:proofErr w:type="gramStart"/>
+      <w:r>
+        <w:t>),</w:t>
+      </w:r>
+      <w:r>
+        <w:t>“</w:t>
+      </w:r>
+      <w:proofErr w:type="gramEnd"/>
+      <w:r>
+        <w:t>A tutorial on principal component analysis,” Systems Neurobiology Laboratory, Salk Instit</w:t>
       </w:r>
       <w:r>
         <w:t>ute for Biological Studies</w:t>
@@ -363,7 +387,15 @@
     </w:p>
     <w:p>
       <w:r>
-        <w:t>[3] B.CJ, Seaquist E, Pacala JT, Center B, Finstad</w:t>
+        <w:t xml:space="preserve">[3] </w:t>
+      </w:r>
+      <w:proofErr w:type="gramStart"/>
+      <w:r>
+        <w:t>B.CJ</w:t>
+      </w:r>
+      <w:proofErr w:type="gramEnd"/>
+      <w:r>
+        <w:t>, Seaquist E, Pacala JT, Center B, Finstad</w:t>
       </w:r>
       <w:r>
         <w:t>,(2002),”</w:t>
@@ -395,11 +427,16 @@
     </w:p>
     <w:p>
       <w:r>
-        <w:t xml:space="preserve">[4] Muir, M. R. </w:t>
+        <w:t xml:space="preserve">[4] Muir, M. </w:t>
+      </w:r>
+      <w:proofErr w:type="gramStart"/>
+      <w:r>
+        <w:t xml:space="preserve">R. </w:t>
       </w:r>
       <w:r>
         <w:t>,</w:t>
       </w:r>
+      <w:proofErr w:type="gramEnd"/>
       <w:r>
         <w:t>(2014). What are the top factors that drive employee retention and are there demographic (gender, generation, ethnicity, geography, etc.) differences in these factors? Retrieved [insert date] from Cornell University, ILR School site: http://digitalcommons.ilr.cornell.edu/student/59</w:t>
       </w:r>
@@ -482,11 +519,16 @@
         <w:t xml:space="preserve">V. Antony Joe Raja and R. Anbu Ranjith Kumar, </w:t>
       </w:r>
       <w:r>
-        <w:t>(2015),</w:t>
+        <w:t>(2015</w:t>
+      </w:r>
+      <w:proofErr w:type="gramStart"/>
+      <w:r>
+        <w:t>),</w:t>
       </w:r>
       <w:r>
         <w:t>“</w:t>
       </w:r>
+      <w:proofErr w:type="gramEnd"/>
       <w:r>
         <w:t>A Stud</w:t>
       </w:r>
@@ -512,10 +554,18 @@
         <w:t>”</w:t>
       </w:r>
       <w:r>
-        <w:t xml:space="preserve">, 6(3) </w:t>
-      </w:r>
-      <w:r>
-        <w:t>, pp. 01-14.</w:t>
+        <w:t>, 6(3</w:t>
+      </w:r>
+      <w:proofErr w:type="gramStart"/>
+      <w:r>
+        <w:t xml:space="preserve">) </w:t>
+      </w:r>
+      <w:r>
+        <w:t>,</w:t>
+      </w:r>
+      <w:proofErr w:type="gramEnd"/>
+      <w:r>
+        <w:t xml:space="preserve"> pp. 01-14.</w:t>
       </w:r>
     </w:p>
     <w:p>
@@ -529,11 +579,16 @@
         <w:t xml:space="preserve">[8] </w:t>
       </w:r>
       <w:r>
-        <w:t>Alao D. &amp; Adeyemo A. B.</w:t>
+        <w:t xml:space="preserve">Alao D. &amp; Adeyemo A. </w:t>
+      </w:r>
+      <w:proofErr w:type="gramStart"/>
+      <w:r>
+        <w:t>B.</w:t>
       </w:r>
       <w:r>
         <w:t>,(</w:t>
       </w:r>
+      <w:proofErr w:type="gramEnd"/>
       <w:r>
         <w:t>2013</w:t>
       </w:r>
@@ -570,10 +625,18 @@
         <w:t>Nagadevara</w:t>
       </w:r>
       <w:r>
-        <w:t>, V., Srinivasan, V. &amp; Valk, R.,</w:t>
-      </w:r>
-      <w:r>
-        <w:t xml:space="preserve">(2008). </w:t>
+        <w:t xml:space="preserve">, V., Srinivasan, V. &amp; Valk, </w:t>
+      </w:r>
+      <w:proofErr w:type="gramStart"/>
+      <w:r>
+        <w:t>R.,</w:t>
+      </w:r>
+      <w:r>
+        <w:t>(</w:t>
+      </w:r>
+      <w:proofErr w:type="gramEnd"/>
+      <w:r>
+        <w:t xml:space="preserve">2008). </w:t>
       </w:r>
       <w:r>
         <w:t>“</w:t>

</xml_diff>